<commit_message>
Added Network Error Handling
NetworkHandler Object created, able to detect when network connectivity changes. Errors can now be thrown if no connection is detected
</commit_message>
<xml_diff>
--- a/doc/Learning Summary Report.docx
+++ b/doc/Learning Summary Report.docx
@@ -124,6 +124,12 @@
       </w:r>
     </w:p>
     <w:p>
+      <w:r>
+        <w:t xml:space="preserve">Task 1 </w:t>
+      </w:r>
+      <w:r>
+        <w:t xml:space="preserve">encapsulates </w:t>
+      </w:r>
       <w:bookmarkStart w:id="0" w:name="_GoBack"/>
       <w:bookmarkEnd w:id="0"/>
     </w:p>

</xml_diff>